<commit_message>
Requirements and Use case diagram / Specifications
</commit_message>
<xml_diff>
--- a/Software Engineering & Testing/PRIMARY FUNCTIONS REQUIREMENTS.docx
+++ b/Software Engineering & Testing/PRIMARY FUNCTIONS REQUIREMENTS.docx
@@ -1539,7 +1539,15 @@
                 <w:sz w:val="24"/>
                 <w:szCs w:val="24"/>
               </w:rPr>
-              <w:t>Guest must confirm the</w:t>
+              <w:t>Customers</w:t>
+            </w:r>
+            <w:r>
+              <w:rPr>
+                <w:rFonts w:ascii="Times New Roman" w:hAnsi="Times New Roman" w:cs="Times New Roman"/>
+                <w:sz w:val="24"/>
+                <w:szCs w:val="24"/>
+              </w:rPr>
+              <w:t xml:space="preserve"> must confirm the</w:t>
             </w:r>
             <w:r>
               <w:rPr>
@@ -1712,23 +1720,23 @@
                 <w:sz w:val="24"/>
                 <w:szCs w:val="24"/>
               </w:rPr>
-              <w:t xml:space="preserve">Display </w:t>
-            </w:r>
-            <w:r>
-              <w:rPr>
-                <w:rFonts w:ascii="Times New Roman" w:hAnsi="Times New Roman" w:cs="Times New Roman"/>
-                <w:sz w:val="24"/>
-                <w:szCs w:val="24"/>
-              </w:rPr>
-              <w:t>the total cost of the products</w:t>
-            </w:r>
-            <w:r>
-              <w:rPr>
-                <w:rFonts w:ascii="Times New Roman" w:hAnsi="Times New Roman" w:cs="Times New Roman"/>
-                <w:sz w:val="24"/>
-                <w:szCs w:val="24"/>
-              </w:rPr>
-              <w:t>.</w:t>
+              <w:t xml:space="preserve">Display the list of </w:t>
+            </w:r>
+            <w:r>
+              <w:rPr>
+                <w:rFonts w:ascii="Times New Roman" w:hAnsi="Times New Roman" w:cs="Times New Roman"/>
+                <w:sz w:val="24"/>
+                <w:szCs w:val="24"/>
+              </w:rPr>
+              <w:t xml:space="preserve">products alongside </w:t>
+            </w:r>
+            <w:r>
+              <w:rPr>
+                <w:rFonts w:ascii="Times New Roman" w:hAnsi="Times New Roman" w:cs="Times New Roman"/>
+                <w:sz w:val="24"/>
+                <w:szCs w:val="24"/>
+              </w:rPr>
+              <w:t>the price.</w:t>
             </w:r>
           </w:p>
           <w:p>
@@ -1750,23 +1758,23 @@
                 <w:sz w:val="24"/>
                 <w:szCs w:val="24"/>
               </w:rPr>
-              <w:t xml:space="preserve">Display the list of </w:t>
-            </w:r>
-            <w:r>
-              <w:rPr>
-                <w:rFonts w:ascii="Times New Roman" w:hAnsi="Times New Roman" w:cs="Times New Roman"/>
-                <w:sz w:val="24"/>
-                <w:szCs w:val="24"/>
-              </w:rPr>
-              <w:t xml:space="preserve">products alongside </w:t>
-            </w:r>
-            <w:r>
-              <w:rPr>
-                <w:rFonts w:ascii="Times New Roman" w:hAnsi="Times New Roman" w:cs="Times New Roman"/>
-                <w:sz w:val="24"/>
-                <w:szCs w:val="24"/>
-              </w:rPr>
-              <w:t>the price.</w:t>
+              <w:t xml:space="preserve">Breaks the </w:t>
+            </w:r>
+            <w:r>
+              <w:rPr>
+                <w:rFonts w:ascii="Times New Roman" w:hAnsi="Times New Roman" w:cs="Times New Roman"/>
+                <w:sz w:val="24"/>
+                <w:szCs w:val="24"/>
+              </w:rPr>
+              <w:t xml:space="preserve">entire cost of the purchase to the </w:t>
+            </w:r>
+            <w:r>
+              <w:rPr>
+                <w:rFonts w:ascii="Times New Roman" w:hAnsi="Times New Roman" w:cs="Times New Roman"/>
+                <w:sz w:val="24"/>
+                <w:szCs w:val="24"/>
+              </w:rPr>
+              <w:t>customer.</w:t>
             </w:r>
           </w:p>
         </w:tc>
@@ -3228,6 +3236,7 @@
   <w:style w:type="character" w:default="1" w:styleId="DefaultParagraphFont">
     <w:name w:val="Default Paragraph Font"/>
     <w:uiPriority w:val="1"/>
+    <w:semiHidden/>
     <w:unhideWhenUsed/>
   </w:style>
   <w:style w:type="table" w:default="1" w:styleId="TableNormal">
@@ -3580,20 +3589,20 @@
 </file>
 
 <file path=customXml/item1.xml><?xml version="1.0" encoding="utf-8"?>
-<p:properties xmlns:p="http://schemas.microsoft.com/office/2006/metadata/properties" xmlns:xsi="http://www.w3.org/2001/XMLSchema-instance" xmlns:pc="http://schemas.microsoft.com/office/infopath/2007/PartnerControls">
-  <documentManagement>
-    <_activity xmlns="9eb50352-0df1-4058-9e85-5a9562a00e2a" xsi:nil="true"/>
-  </documentManagement>
-</p:properties>
-</file>
-
-<file path=customXml/item2.xml><?xml version="1.0" encoding="utf-8"?>
 <?mso-contentType ?>
 <FormTemplates xmlns="http://schemas.microsoft.com/sharepoint/v3/contenttype/forms">
   <Display>DocumentLibraryForm</Display>
   <Edit>DocumentLibraryForm</Edit>
   <New>DocumentLibraryForm</New>
 </FormTemplates>
+</file>
+
+<file path=customXml/item2.xml><?xml version="1.0" encoding="utf-8"?>
+<p:properties xmlns:p="http://schemas.microsoft.com/office/2006/metadata/properties" xmlns:xsi="http://www.w3.org/2001/XMLSchema-instance" xmlns:pc="http://schemas.microsoft.com/office/infopath/2007/PartnerControls">
+  <documentManagement>
+    <_activity xmlns="9eb50352-0df1-4058-9e85-5a9562a00e2a" xsi:nil="true"/>
+  </documentManagement>
+</p:properties>
 </file>
 
 <file path=customXml/item3.xml><?xml version="1.0" encoding="utf-8"?>
@@ -3824,19 +3833,19 @@
 </file>
 
 <file path=customXml/itemProps1.xml><?xml version="1.0" encoding="utf-8"?>
+<ds:datastoreItem xmlns:ds="http://schemas.openxmlformats.org/officeDocument/2006/customXml" ds:itemID="{96D2EB41-531C-40D8-989F-2BAC375C3E04}">
+  <ds:schemaRefs>
+    <ds:schemaRef ds:uri="http://schemas.microsoft.com/sharepoint/v3/contenttype/forms"/>
+  </ds:schemaRefs>
+</ds:datastoreItem>
+</file>
+
+<file path=customXml/itemProps2.xml><?xml version="1.0" encoding="utf-8"?>
 <ds:datastoreItem xmlns:ds="http://schemas.openxmlformats.org/officeDocument/2006/customXml" ds:itemID="{E38576AF-96E9-450A-B617-98C15D4F748B}">
   <ds:schemaRefs>
     <ds:schemaRef ds:uri="http://schemas.microsoft.com/office/2006/metadata/properties"/>
     <ds:schemaRef ds:uri="http://schemas.microsoft.com/office/infopath/2007/PartnerControls"/>
     <ds:schemaRef ds:uri="9eb50352-0df1-4058-9e85-5a9562a00e2a"/>
-  </ds:schemaRefs>
-</ds:datastoreItem>
-</file>
-
-<file path=customXml/itemProps2.xml><?xml version="1.0" encoding="utf-8"?>
-<ds:datastoreItem xmlns:ds="http://schemas.openxmlformats.org/officeDocument/2006/customXml" ds:itemID="{96D2EB41-531C-40D8-989F-2BAC375C3E04}">
-  <ds:schemaRefs>
-    <ds:schemaRef ds:uri="http://schemas.microsoft.com/sharepoint/v3/contenttype/forms"/>
   </ds:schemaRefs>
 </ds:datastoreItem>
 </file>

</xml_diff>

<commit_message>
Update PRIMARY FUNCTIONS REQUIREMENTS.docx
</commit_message>
<xml_diff>
--- a/Software Engineering & Testing/PRIMARY FUNCTIONS REQUIREMENTS.docx
+++ b/Software Engineering & Testing/PRIMARY FUNCTIONS REQUIREMENTS.docx
@@ -220,13 +220,23 @@
         </w:rPr>
         <w:t xml:space="preserve">A search bar will be provided to help customers search for the </w:t>
       </w:r>
-      <w:r>
-        <w:rPr>
-          <w:rFonts w:ascii="Times New Roman" w:hAnsi="Times New Roman" w:cs="Times New Roman"/>
-          <w:sz w:val="24"/>
-          <w:szCs w:val="24"/>
-        </w:rPr>
-        <w:t>particular product they want rather than going through every single product provided.</w:t>
+      <w:proofErr w:type="gramStart"/>
+      <w:r>
+        <w:rPr>
+          <w:rFonts w:ascii="Times New Roman" w:hAnsi="Times New Roman" w:cs="Times New Roman"/>
+          <w:sz w:val="24"/>
+          <w:szCs w:val="24"/>
+        </w:rPr>
+        <w:t>particular product</w:t>
+      </w:r>
+      <w:proofErr w:type="gramEnd"/>
+      <w:r>
+        <w:rPr>
+          <w:rFonts w:ascii="Times New Roman" w:hAnsi="Times New Roman" w:cs="Times New Roman"/>
+          <w:sz w:val="24"/>
+          <w:szCs w:val="24"/>
+        </w:rPr>
+        <w:t xml:space="preserve"> they want rather than going through every single product provided.</w:t>
       </w:r>
     </w:p>
     <w:p>
@@ -274,7 +284,25 @@
           <w:sz w:val="24"/>
           <w:szCs w:val="24"/>
         </w:rPr>
-        <w:t>to the customer in order to make it eas</w:t>
+        <w:t xml:space="preserve">to the customer </w:t>
+      </w:r>
+      <w:proofErr w:type="gramStart"/>
+      <w:r>
+        <w:rPr>
+          <w:rFonts w:ascii="Times New Roman" w:hAnsi="Times New Roman" w:cs="Times New Roman"/>
+          <w:sz w:val="24"/>
+          <w:szCs w:val="24"/>
+        </w:rPr>
+        <w:t>in order to</w:t>
+      </w:r>
+      <w:proofErr w:type="gramEnd"/>
+      <w:r>
+        <w:rPr>
+          <w:rFonts w:ascii="Times New Roman" w:hAnsi="Times New Roman" w:cs="Times New Roman"/>
+          <w:sz w:val="24"/>
+          <w:szCs w:val="24"/>
+        </w:rPr>
+        <w:t xml:space="preserve"> make it eas</w:t>
       </w:r>
       <w:r>
         <w:rPr>
@@ -522,13 +550,23 @@
         </w:rPr>
         <w:t xml:space="preserve">product whether good or bad </w:t>
       </w:r>
-      <w:r>
-        <w:rPr>
-          <w:rFonts w:ascii="Times New Roman" w:hAnsi="Times New Roman" w:cs="Times New Roman"/>
-          <w:sz w:val="24"/>
-          <w:szCs w:val="24"/>
-        </w:rPr>
-        <w:t>in order for them to decide.</w:t>
+      <w:proofErr w:type="gramStart"/>
+      <w:r>
+        <w:rPr>
+          <w:rFonts w:ascii="Times New Roman" w:hAnsi="Times New Roman" w:cs="Times New Roman"/>
+          <w:sz w:val="24"/>
+          <w:szCs w:val="24"/>
+        </w:rPr>
+        <w:t>in order for</w:t>
+      </w:r>
+      <w:proofErr w:type="gramEnd"/>
+      <w:r>
+        <w:rPr>
+          <w:rFonts w:ascii="Times New Roman" w:hAnsi="Times New Roman" w:cs="Times New Roman"/>
+          <w:sz w:val="24"/>
+          <w:szCs w:val="24"/>
+        </w:rPr>
+        <w:t xml:space="preserve"> them to decide.</w:t>
       </w:r>
     </w:p>
     <w:p>
@@ -590,7 +628,25 @@
           <w:sz w:val="24"/>
           <w:szCs w:val="24"/>
         </w:rPr>
-        <w:t>return a product they wish after a period of time of purchase.</w:t>
+        <w:t xml:space="preserve">return a product they wish after </w:t>
+      </w:r>
+      <w:proofErr w:type="gramStart"/>
+      <w:r>
+        <w:rPr>
+          <w:rFonts w:ascii="Times New Roman" w:hAnsi="Times New Roman" w:cs="Times New Roman"/>
+          <w:sz w:val="24"/>
+          <w:szCs w:val="24"/>
+        </w:rPr>
+        <w:t>a period of time</w:t>
+      </w:r>
+      <w:proofErr w:type="gramEnd"/>
+      <w:r>
+        <w:rPr>
+          <w:rFonts w:ascii="Times New Roman" w:hAnsi="Times New Roman" w:cs="Times New Roman"/>
+          <w:sz w:val="24"/>
+          <w:szCs w:val="24"/>
+        </w:rPr>
+        <w:t xml:space="preserve"> of purchase.</w:t>
       </w:r>
     </w:p>
     <w:p>
@@ -1084,7 +1140,16 @@
                 <w:sz w:val="24"/>
                 <w:szCs w:val="24"/>
               </w:rPr>
-              <w:t xml:space="preserve"> username and password </w:t>
+              <w:t xml:space="preserve"> username and </w:t>
+            </w:r>
+            <w:proofErr w:type="gramStart"/>
+            <w:r>
+              <w:rPr>
+                <w:rFonts w:ascii="Times New Roman" w:hAnsi="Times New Roman" w:cs="Times New Roman"/>
+                <w:sz w:val="24"/>
+                <w:szCs w:val="24"/>
+              </w:rPr>
+              <w:t xml:space="preserve">password </w:t>
             </w:r>
             <w:r>
               <w:rPr>
@@ -1094,6 +1159,7 @@
               </w:rPr>
               <w:t>.</w:t>
             </w:r>
+            <w:proofErr w:type="gramEnd"/>
           </w:p>
           <w:p>
             <w:pPr>
@@ -1908,13 +1974,500 @@
     </w:p>
     <w:p>
       <w:pPr>
-        <w:pStyle w:val="ListParagraph"/>
-        <w:rPr>
-          <w:rFonts w:ascii="Times New Roman" w:hAnsi="Times New Roman" w:cs="Times New Roman"/>
-          <w:sz w:val="24"/>
-          <w:szCs w:val="24"/>
-        </w:rPr>
-      </w:pPr>
+        <w:rPr>
+          <w:rFonts w:ascii="Times New Roman" w:hAnsi="Times New Roman" w:cs="Times New Roman"/>
+          <w:sz w:val="24"/>
+          <w:szCs w:val="24"/>
+        </w:rPr>
+      </w:pPr>
+      <w:r>
+        <w:rPr>
+          <w:rFonts w:ascii="Times New Roman" w:hAnsi="Times New Roman" w:cs="Times New Roman"/>
+          <w:sz w:val="24"/>
+          <w:szCs w:val="24"/>
+        </w:rPr>
+        <w:t>Screenshots of Interface</w:t>
+      </w:r>
+    </w:p>
+    <w:p>
+      <w:pPr>
+        <w:rPr>
+          <w:rFonts w:ascii="Times New Roman" w:hAnsi="Times New Roman" w:cs="Times New Roman"/>
+          <w:sz w:val="24"/>
+          <w:szCs w:val="24"/>
+        </w:rPr>
+      </w:pPr>
+      <w:r>
+        <w:rPr>
+          <w:rFonts w:ascii="Times New Roman" w:hAnsi="Times New Roman" w:cs="Times New Roman"/>
+          <w:sz w:val="24"/>
+          <w:szCs w:val="24"/>
+        </w:rPr>
+        <w:t>Home</w:t>
+      </w:r>
+    </w:p>
+    <w:p>
+      <w:pPr>
+        <w:rPr>
+          <w:rFonts w:ascii="Times New Roman" w:hAnsi="Times New Roman" w:cs="Times New Roman"/>
+          <w:sz w:val="24"/>
+          <w:szCs w:val="24"/>
+        </w:rPr>
+      </w:pPr>
+      <w:r>
+        <w:rPr>
+          <w:noProof/>
+        </w:rPr>
+        <w:drawing>
+          <wp:inline distT="0" distB="0" distL="0" distR="0" wp14:anchorId="4FF8D874" wp14:editId="13E8B035">
+            <wp:extent cx="4267200" cy="2176149"/>
+            <wp:effectExtent l="0" t="0" r="0" b="0"/>
+            <wp:docPr id="914020455" name="Picture 1" descr="A screenshot of a computer&#10;&#10;AI-generated content may be incorrect."/>
+            <wp:cNvGraphicFramePr>
+              <a:graphicFrameLocks xmlns:a="http://schemas.openxmlformats.org/drawingml/2006/main" noChangeAspect="1"/>
+            </wp:cNvGraphicFramePr>
+            <a:graphic xmlns:a="http://schemas.openxmlformats.org/drawingml/2006/main">
+              <a:graphicData uri="http://schemas.openxmlformats.org/drawingml/2006/picture">
+                <pic:pic xmlns:pic="http://schemas.openxmlformats.org/drawingml/2006/picture">
+                  <pic:nvPicPr>
+                    <pic:cNvPr id="914020455" name="Picture 1" descr="A screenshot of a computer&#10;&#10;AI-generated content may be incorrect."/>
+                    <pic:cNvPicPr>
+                      <a:picLocks noChangeAspect="1" noChangeArrowheads="1"/>
+                    </pic:cNvPicPr>
+                  </pic:nvPicPr>
+                  <pic:blipFill>
+                    <a:blip r:embed="rId9" cstate="print">
+                      <a:extLst>
+                        <a:ext uri="{28A0092B-C50C-407E-A947-70E740481C1C}">
+                          <a14:useLocalDpi xmlns:a14="http://schemas.microsoft.com/office/drawing/2010/main" val="0"/>
+                        </a:ext>
+                      </a:extLst>
+                    </a:blip>
+                    <a:srcRect/>
+                    <a:stretch>
+                      <a:fillRect/>
+                    </a:stretch>
+                  </pic:blipFill>
+                  <pic:spPr bwMode="auto">
+                    <a:xfrm>
+                      <a:off x="0" y="0"/>
+                      <a:ext cx="4274457" cy="2179850"/>
+                    </a:xfrm>
+                    <a:prstGeom prst="rect">
+                      <a:avLst/>
+                    </a:prstGeom>
+                    <a:noFill/>
+                    <a:ln>
+                      <a:noFill/>
+                    </a:ln>
+                  </pic:spPr>
+                </pic:pic>
+              </a:graphicData>
+            </a:graphic>
+          </wp:inline>
+        </w:drawing>
+      </w:r>
+    </w:p>
+    <w:p>
+      <w:pPr>
+        <w:rPr>
+          <w:rFonts w:ascii="Times New Roman" w:hAnsi="Times New Roman" w:cs="Times New Roman"/>
+          <w:sz w:val="24"/>
+          <w:szCs w:val="24"/>
+        </w:rPr>
+      </w:pPr>
+      <w:r>
+        <w:rPr>
+          <w:rFonts w:ascii="Times New Roman" w:hAnsi="Times New Roman" w:cs="Times New Roman"/>
+          <w:sz w:val="24"/>
+          <w:szCs w:val="24"/>
+        </w:rPr>
+        <w:lastRenderedPageBreak/>
+        <w:t xml:space="preserve">Buy </w:t>
+      </w:r>
+      <w:r>
+        <w:rPr>
+          <w:rFonts w:ascii="Times New Roman" w:hAnsi="Times New Roman" w:cs="Times New Roman"/>
+          <w:sz w:val="24"/>
+          <w:szCs w:val="24"/>
+        </w:rPr>
+        <w:t>Products</w:t>
+      </w:r>
+    </w:p>
+    <w:p>
+      <w:pPr>
+        <w:rPr>
+          <w:rFonts w:ascii="Times New Roman" w:hAnsi="Times New Roman" w:cs="Times New Roman"/>
+          <w:sz w:val="24"/>
+          <w:szCs w:val="24"/>
+        </w:rPr>
+      </w:pPr>
+      <w:r>
+        <w:rPr>
+          <w:noProof/>
+        </w:rPr>
+        <w:drawing>
+          <wp:inline distT="0" distB="0" distL="0" distR="0" wp14:anchorId="64800966" wp14:editId="1A218B46">
+            <wp:extent cx="4823460" cy="2459826"/>
+            <wp:effectExtent l="0" t="0" r="0" b="0"/>
+            <wp:docPr id="1778086183" name="Picture 2" descr="A screenshot of a computer&#10;&#10;AI-generated content may be incorrect."/>
+            <wp:cNvGraphicFramePr>
+              <a:graphicFrameLocks xmlns:a="http://schemas.openxmlformats.org/drawingml/2006/main" noChangeAspect="1"/>
+            </wp:cNvGraphicFramePr>
+            <a:graphic xmlns:a="http://schemas.openxmlformats.org/drawingml/2006/main">
+              <a:graphicData uri="http://schemas.openxmlformats.org/drawingml/2006/picture">
+                <pic:pic xmlns:pic="http://schemas.openxmlformats.org/drawingml/2006/picture">
+                  <pic:nvPicPr>
+                    <pic:cNvPr id="1778086183" name="Picture 2" descr="A screenshot of a computer&#10;&#10;AI-generated content may be incorrect."/>
+                    <pic:cNvPicPr>
+                      <a:picLocks noChangeAspect="1" noChangeArrowheads="1"/>
+                    </pic:cNvPicPr>
+                  </pic:nvPicPr>
+                  <pic:blipFill>
+                    <a:blip r:embed="rId10" cstate="print">
+                      <a:extLst>
+                        <a:ext uri="{28A0092B-C50C-407E-A947-70E740481C1C}">
+                          <a14:useLocalDpi xmlns:a14="http://schemas.microsoft.com/office/drawing/2010/main" val="0"/>
+                        </a:ext>
+                      </a:extLst>
+                    </a:blip>
+                    <a:srcRect/>
+                    <a:stretch>
+                      <a:fillRect/>
+                    </a:stretch>
+                  </pic:blipFill>
+                  <pic:spPr bwMode="auto">
+                    <a:xfrm>
+                      <a:off x="0" y="0"/>
+                      <a:ext cx="4849425" cy="2473068"/>
+                    </a:xfrm>
+                    <a:prstGeom prst="rect">
+                      <a:avLst/>
+                    </a:prstGeom>
+                    <a:noFill/>
+                    <a:ln>
+                      <a:noFill/>
+                    </a:ln>
+                  </pic:spPr>
+                </pic:pic>
+              </a:graphicData>
+            </a:graphic>
+          </wp:inline>
+        </w:drawing>
+      </w:r>
+    </w:p>
+    <w:p>
+      <w:pPr>
+        <w:rPr>
+          <w:rFonts w:ascii="Times New Roman" w:hAnsi="Times New Roman" w:cs="Times New Roman"/>
+          <w:sz w:val="24"/>
+          <w:szCs w:val="24"/>
+        </w:rPr>
+      </w:pPr>
+      <w:r>
+        <w:rPr>
+          <w:rFonts w:ascii="Times New Roman" w:hAnsi="Times New Roman" w:cs="Times New Roman"/>
+          <w:sz w:val="24"/>
+          <w:szCs w:val="24"/>
+        </w:rPr>
+        <w:t>Sell Products</w:t>
+      </w:r>
+    </w:p>
+    <w:p>
+      <w:pPr>
+        <w:rPr>
+          <w:rFonts w:ascii="Times New Roman" w:hAnsi="Times New Roman" w:cs="Times New Roman"/>
+          <w:sz w:val="24"/>
+          <w:szCs w:val="24"/>
+        </w:rPr>
+      </w:pPr>
+      <w:r>
+        <w:rPr>
+          <w:noProof/>
+        </w:rPr>
+        <w:drawing>
+          <wp:inline distT="0" distB="0" distL="0" distR="0" wp14:anchorId="56B76037" wp14:editId="7A012CD3">
+            <wp:extent cx="4808220" cy="2452054"/>
+            <wp:effectExtent l="0" t="0" r="0" b="5715"/>
+            <wp:docPr id="595458829" name="Picture 3" descr="A screenshot of a computer&#10;&#10;AI-generated content may be incorrect."/>
+            <wp:cNvGraphicFramePr>
+              <a:graphicFrameLocks xmlns:a="http://schemas.openxmlformats.org/drawingml/2006/main" noChangeAspect="1"/>
+            </wp:cNvGraphicFramePr>
+            <a:graphic xmlns:a="http://schemas.openxmlformats.org/drawingml/2006/main">
+              <a:graphicData uri="http://schemas.openxmlformats.org/drawingml/2006/picture">
+                <pic:pic xmlns:pic="http://schemas.openxmlformats.org/drawingml/2006/picture">
+                  <pic:nvPicPr>
+                    <pic:cNvPr id="595458829" name="Picture 3" descr="A screenshot of a computer&#10;&#10;AI-generated content may be incorrect."/>
+                    <pic:cNvPicPr>
+                      <a:picLocks noChangeAspect="1" noChangeArrowheads="1"/>
+                    </pic:cNvPicPr>
+                  </pic:nvPicPr>
+                  <pic:blipFill>
+                    <a:blip r:embed="rId11" cstate="print">
+                      <a:extLst>
+                        <a:ext uri="{28A0092B-C50C-407E-A947-70E740481C1C}">
+                          <a14:useLocalDpi xmlns:a14="http://schemas.microsoft.com/office/drawing/2010/main" val="0"/>
+                        </a:ext>
+                      </a:extLst>
+                    </a:blip>
+                    <a:srcRect/>
+                    <a:stretch>
+                      <a:fillRect/>
+                    </a:stretch>
+                  </pic:blipFill>
+                  <pic:spPr bwMode="auto">
+                    <a:xfrm>
+                      <a:off x="0" y="0"/>
+                      <a:ext cx="4822021" cy="2459092"/>
+                    </a:xfrm>
+                    <a:prstGeom prst="rect">
+                      <a:avLst/>
+                    </a:prstGeom>
+                    <a:noFill/>
+                    <a:ln>
+                      <a:noFill/>
+                    </a:ln>
+                  </pic:spPr>
+                </pic:pic>
+              </a:graphicData>
+            </a:graphic>
+          </wp:inline>
+        </w:drawing>
+      </w:r>
+    </w:p>
+    <w:p>
+      <w:pPr>
+        <w:rPr>
+          <w:rFonts w:ascii="Times New Roman" w:hAnsi="Times New Roman" w:cs="Times New Roman"/>
+          <w:sz w:val="24"/>
+          <w:szCs w:val="24"/>
+        </w:rPr>
+      </w:pPr>
+      <w:r>
+        <w:rPr>
+          <w:rFonts w:ascii="Times New Roman" w:hAnsi="Times New Roman" w:cs="Times New Roman"/>
+          <w:sz w:val="24"/>
+          <w:szCs w:val="24"/>
+        </w:rPr>
+        <w:t>History</w:t>
+      </w:r>
+    </w:p>
+    <w:p>
+      <w:pPr>
+        <w:rPr>
+          <w:rFonts w:ascii="Times New Roman" w:hAnsi="Times New Roman" w:cs="Times New Roman"/>
+          <w:sz w:val="24"/>
+          <w:szCs w:val="24"/>
+        </w:rPr>
+      </w:pPr>
+      <w:r>
+        <w:rPr>
+          <w:noProof/>
+        </w:rPr>
+        <w:drawing>
+          <wp:inline distT="0" distB="0" distL="0" distR="0" wp14:anchorId="6E3F0E5A" wp14:editId="299CA8B7">
+            <wp:extent cx="4800600" cy="2448168"/>
+            <wp:effectExtent l="0" t="0" r="0" b="9525"/>
+            <wp:docPr id="693729504" name="Picture 4" descr="A screenshot of a computer&#10;&#10;AI-generated content may be incorrect."/>
+            <wp:cNvGraphicFramePr>
+              <a:graphicFrameLocks xmlns:a="http://schemas.openxmlformats.org/drawingml/2006/main" noChangeAspect="1"/>
+            </wp:cNvGraphicFramePr>
+            <a:graphic xmlns:a="http://schemas.openxmlformats.org/drawingml/2006/main">
+              <a:graphicData uri="http://schemas.openxmlformats.org/drawingml/2006/picture">
+                <pic:pic xmlns:pic="http://schemas.openxmlformats.org/drawingml/2006/picture">
+                  <pic:nvPicPr>
+                    <pic:cNvPr id="693729504" name="Picture 4" descr="A screenshot of a computer&#10;&#10;AI-generated content may be incorrect."/>
+                    <pic:cNvPicPr>
+                      <a:picLocks noChangeAspect="1" noChangeArrowheads="1"/>
+                    </pic:cNvPicPr>
+                  </pic:nvPicPr>
+                  <pic:blipFill>
+                    <a:blip r:embed="rId12" cstate="print">
+                      <a:extLst>
+                        <a:ext uri="{28A0092B-C50C-407E-A947-70E740481C1C}">
+                          <a14:useLocalDpi xmlns:a14="http://schemas.microsoft.com/office/drawing/2010/main" val="0"/>
+                        </a:ext>
+                      </a:extLst>
+                    </a:blip>
+                    <a:srcRect/>
+                    <a:stretch>
+                      <a:fillRect/>
+                    </a:stretch>
+                  </pic:blipFill>
+                  <pic:spPr bwMode="auto">
+                    <a:xfrm>
+                      <a:off x="0" y="0"/>
+                      <a:ext cx="4816114" cy="2456080"/>
+                    </a:xfrm>
+                    <a:prstGeom prst="rect">
+                      <a:avLst/>
+                    </a:prstGeom>
+                    <a:noFill/>
+                    <a:ln>
+                      <a:noFill/>
+                    </a:ln>
+                  </pic:spPr>
+                </pic:pic>
+              </a:graphicData>
+            </a:graphic>
+          </wp:inline>
+        </w:drawing>
+      </w:r>
+    </w:p>
+    <w:p>
+      <w:pPr>
+        <w:rPr>
+          <w:rFonts w:ascii="Times New Roman" w:hAnsi="Times New Roman" w:cs="Times New Roman"/>
+          <w:sz w:val="24"/>
+          <w:szCs w:val="24"/>
+        </w:rPr>
+      </w:pPr>
+    </w:p>
+    <w:p>
+      <w:pPr>
+        <w:rPr>
+          <w:rFonts w:ascii="Times New Roman" w:hAnsi="Times New Roman" w:cs="Times New Roman"/>
+          <w:sz w:val="24"/>
+          <w:szCs w:val="24"/>
+        </w:rPr>
+      </w:pPr>
+      <w:r>
+        <w:rPr>
+          <w:rFonts w:ascii="Times New Roman" w:hAnsi="Times New Roman" w:cs="Times New Roman"/>
+          <w:sz w:val="24"/>
+          <w:szCs w:val="24"/>
+        </w:rPr>
+        <w:lastRenderedPageBreak/>
+        <w:t>Register</w:t>
+      </w:r>
+    </w:p>
+    <w:p>
+      <w:pPr>
+        <w:rPr>
+          <w:rFonts w:ascii="Times New Roman" w:hAnsi="Times New Roman" w:cs="Times New Roman"/>
+          <w:sz w:val="24"/>
+          <w:szCs w:val="24"/>
+        </w:rPr>
+      </w:pPr>
+      <w:r>
+        <w:rPr>
+          <w:noProof/>
+        </w:rPr>
+        <w:drawing>
+          <wp:inline distT="0" distB="0" distL="0" distR="0" wp14:anchorId="6A6617B5" wp14:editId="1AB840DA">
+            <wp:extent cx="4871099" cy="2484120"/>
+            <wp:effectExtent l="0" t="0" r="5715" b="0"/>
+            <wp:docPr id="1051124680" name="Picture 5" descr="A screenshot of a computer&#10;&#10;AI-generated content may be incorrect."/>
+            <wp:cNvGraphicFramePr>
+              <a:graphicFrameLocks xmlns:a="http://schemas.openxmlformats.org/drawingml/2006/main" noChangeAspect="1"/>
+            </wp:cNvGraphicFramePr>
+            <a:graphic xmlns:a="http://schemas.openxmlformats.org/drawingml/2006/main">
+              <a:graphicData uri="http://schemas.openxmlformats.org/drawingml/2006/picture">
+                <pic:pic xmlns:pic="http://schemas.openxmlformats.org/drawingml/2006/picture">
+                  <pic:nvPicPr>
+                    <pic:cNvPr id="1051124680" name="Picture 5" descr="A screenshot of a computer&#10;&#10;AI-generated content may be incorrect."/>
+                    <pic:cNvPicPr>
+                      <a:picLocks noChangeAspect="1" noChangeArrowheads="1"/>
+                    </pic:cNvPicPr>
+                  </pic:nvPicPr>
+                  <pic:blipFill>
+                    <a:blip r:embed="rId13" cstate="print">
+                      <a:extLst>
+                        <a:ext uri="{28A0092B-C50C-407E-A947-70E740481C1C}">
+                          <a14:useLocalDpi xmlns:a14="http://schemas.microsoft.com/office/drawing/2010/main" val="0"/>
+                        </a:ext>
+                      </a:extLst>
+                    </a:blip>
+                    <a:srcRect/>
+                    <a:stretch>
+                      <a:fillRect/>
+                    </a:stretch>
+                  </pic:blipFill>
+                  <pic:spPr bwMode="auto">
+                    <a:xfrm>
+                      <a:off x="0" y="0"/>
+                      <a:ext cx="4873765" cy="2485480"/>
+                    </a:xfrm>
+                    <a:prstGeom prst="rect">
+                      <a:avLst/>
+                    </a:prstGeom>
+                    <a:noFill/>
+                    <a:ln>
+                      <a:noFill/>
+                    </a:ln>
+                  </pic:spPr>
+                </pic:pic>
+              </a:graphicData>
+            </a:graphic>
+          </wp:inline>
+        </w:drawing>
+      </w:r>
+    </w:p>
+    <w:p>
+      <w:pPr>
+        <w:rPr>
+          <w:rFonts w:ascii="Times New Roman" w:hAnsi="Times New Roman" w:cs="Times New Roman"/>
+          <w:sz w:val="24"/>
+          <w:szCs w:val="24"/>
+        </w:rPr>
+      </w:pPr>
+      <w:r>
+        <w:rPr>
+          <w:rFonts w:ascii="Times New Roman" w:hAnsi="Times New Roman" w:cs="Times New Roman"/>
+          <w:sz w:val="24"/>
+          <w:szCs w:val="24"/>
+        </w:rPr>
+        <w:t>Login</w:t>
+      </w:r>
+    </w:p>
+    <w:p>
+      <w:pPr>
+        <w:rPr>
+          <w:rFonts w:ascii="Times New Roman" w:hAnsi="Times New Roman" w:cs="Times New Roman"/>
+          <w:sz w:val="24"/>
+          <w:szCs w:val="24"/>
+        </w:rPr>
+      </w:pPr>
+      <w:r>
+        <w:rPr>
+          <w:noProof/>
+        </w:rPr>
+        <w:drawing>
+          <wp:inline distT="0" distB="0" distL="0" distR="0" wp14:anchorId="06E52B12" wp14:editId="368801C2">
+            <wp:extent cx="4853940" cy="2475907"/>
+            <wp:effectExtent l="0" t="0" r="3810" b="635"/>
+            <wp:docPr id="1011100254" name="Picture 1" descr="A screenshot of a computer&#10;&#10;AI-generated content may be incorrect."/>
+            <wp:cNvGraphicFramePr>
+              <a:graphicFrameLocks xmlns:a="http://schemas.openxmlformats.org/drawingml/2006/main" noChangeAspect="1"/>
+            </wp:cNvGraphicFramePr>
+            <a:graphic xmlns:a="http://schemas.openxmlformats.org/drawingml/2006/main">
+              <a:graphicData uri="http://schemas.openxmlformats.org/drawingml/2006/picture">
+                <pic:pic xmlns:pic="http://schemas.openxmlformats.org/drawingml/2006/picture">
+                  <pic:nvPicPr>
+                    <pic:cNvPr id="1011100254" name="Picture 1" descr="A screenshot of a computer&#10;&#10;AI-generated content may be incorrect."/>
+                    <pic:cNvPicPr/>
+                  </pic:nvPicPr>
+                  <pic:blipFill>
+                    <a:blip r:embed="rId14"/>
+                    <a:stretch>
+                      <a:fillRect/>
+                    </a:stretch>
+                  </pic:blipFill>
+                  <pic:spPr>
+                    <a:xfrm>
+                      <a:off x="0" y="0"/>
+                      <a:ext cx="4862294" cy="2480168"/>
+                    </a:xfrm>
+                    <a:prstGeom prst="rect">
+                      <a:avLst/>
+                    </a:prstGeom>
+                  </pic:spPr>
+                </pic:pic>
+              </a:graphicData>
+            </a:graphic>
+          </wp:inline>
+        </w:drawing>
+      </w:r>
     </w:p>
     <w:sectPr>
       <w:pgSz w:w="11906" w:h="16838"/>
@@ -3589,20 +4142,20 @@
 </file>
 
 <file path=customXml/item1.xml><?xml version="1.0" encoding="utf-8"?>
+<p:properties xmlns:p="http://schemas.microsoft.com/office/2006/metadata/properties" xmlns:xsi="http://www.w3.org/2001/XMLSchema-instance" xmlns:pc="http://schemas.microsoft.com/office/infopath/2007/PartnerControls">
+  <documentManagement>
+    <_activity xmlns="9eb50352-0df1-4058-9e85-5a9562a00e2a" xsi:nil="true"/>
+  </documentManagement>
+</p:properties>
+</file>
+
+<file path=customXml/item2.xml><?xml version="1.0" encoding="utf-8"?>
 <?mso-contentType ?>
 <FormTemplates xmlns="http://schemas.microsoft.com/sharepoint/v3/contenttype/forms">
   <Display>DocumentLibraryForm</Display>
   <Edit>DocumentLibraryForm</Edit>
   <New>DocumentLibraryForm</New>
 </FormTemplates>
-</file>
-
-<file path=customXml/item2.xml><?xml version="1.0" encoding="utf-8"?>
-<p:properties xmlns:p="http://schemas.microsoft.com/office/2006/metadata/properties" xmlns:xsi="http://www.w3.org/2001/XMLSchema-instance" xmlns:pc="http://schemas.microsoft.com/office/infopath/2007/PartnerControls">
-  <documentManagement>
-    <_activity xmlns="9eb50352-0df1-4058-9e85-5a9562a00e2a" xsi:nil="true"/>
-  </documentManagement>
-</p:properties>
 </file>
 
 <file path=customXml/item3.xml><?xml version="1.0" encoding="utf-8"?>
@@ -3833,19 +4386,19 @@
 </file>
 
 <file path=customXml/itemProps1.xml><?xml version="1.0" encoding="utf-8"?>
-<ds:datastoreItem xmlns:ds="http://schemas.openxmlformats.org/officeDocument/2006/customXml" ds:itemID="{96D2EB41-531C-40D8-989F-2BAC375C3E04}">
+<ds:datastoreItem xmlns:ds="http://schemas.openxmlformats.org/officeDocument/2006/customXml" ds:itemID="{E38576AF-96E9-450A-B617-98C15D4F748B}">
   <ds:schemaRefs>
-    <ds:schemaRef ds:uri="http://schemas.microsoft.com/sharepoint/v3/contenttype/forms"/>
+    <ds:schemaRef ds:uri="http://schemas.microsoft.com/office/2006/metadata/properties"/>
+    <ds:schemaRef ds:uri="http://schemas.microsoft.com/office/infopath/2007/PartnerControls"/>
+    <ds:schemaRef ds:uri="9eb50352-0df1-4058-9e85-5a9562a00e2a"/>
   </ds:schemaRefs>
 </ds:datastoreItem>
 </file>
 
 <file path=customXml/itemProps2.xml><?xml version="1.0" encoding="utf-8"?>
-<ds:datastoreItem xmlns:ds="http://schemas.openxmlformats.org/officeDocument/2006/customXml" ds:itemID="{E38576AF-96E9-450A-B617-98C15D4F748B}">
+<ds:datastoreItem xmlns:ds="http://schemas.openxmlformats.org/officeDocument/2006/customXml" ds:itemID="{96D2EB41-531C-40D8-989F-2BAC375C3E04}">
   <ds:schemaRefs>
-    <ds:schemaRef ds:uri="http://schemas.microsoft.com/office/2006/metadata/properties"/>
-    <ds:schemaRef ds:uri="http://schemas.microsoft.com/office/infopath/2007/PartnerControls"/>
-    <ds:schemaRef ds:uri="9eb50352-0df1-4058-9e85-5a9562a00e2a"/>
+    <ds:schemaRef ds:uri="http://schemas.microsoft.com/sharepoint/v3/contenttype/forms"/>
   </ds:schemaRefs>
 </ds:datastoreItem>
 </file>

</xml_diff>